<commit_message>
Logboek Project groep 14
Logboek projectgroep 14  aan gepast
</commit_message>
<xml_diff>
--- a/documentatie/logboek/Logboek.docx
+++ b/documentatie/logboek/Logboek.docx
@@ -3,23 +3,17 @@
 <w:document xmlns:wpc="http://schemas.microsoft.com/office/word/2010/wordprocessingCanvas" xmlns:cx="http://schemas.microsoft.com/office/drawing/2014/chartex" xmlns:cx1="http://schemas.microsoft.com/office/drawing/2015/9/8/chartex" xmlns:cx2="http://schemas.microsoft.com/office/drawing/2015/10/21/chartex" xmlns:cx3="http://schemas.microsoft.com/office/drawing/2016/5/9/chartex" xmlns:cx4="http://schemas.microsoft.com/office/drawing/2016/5/10/chartex" xmlns:cx5="http://schemas.microsoft.com/office/drawing/2016/5/11/chartex" xmlns:cx6="http://schemas.microsoft.com/office/drawing/2016/5/12/chartex" xmlns:cx7="http://schemas.microsoft.com/office/drawing/2016/5/13/chartex" xmlns:cx8="http://schemas.microsoft.com/office/drawing/2016/5/14/chartex" xmlns:mc="http://schemas.openxmlformats.org/markup-compatibility/2006" xmlns:o="urn:schemas-microsoft-com:office:office" xmlns:r="http://schemas.openxmlformats.org/officeDocument/2006/relationships" xmlns:m="http://schemas.openxmlformats.org/officeDocument/2006/math" xmlns:v="urn:schemas-microsoft-com:vml" xmlns:wp14="http://schemas.microsoft.com/office/word/2010/wordprocessingDrawing" xmlns:wp="http://schemas.openxmlformats.org/drawingml/2006/wordprocessingDrawing" xmlns:w10="urn:schemas-microsoft-com:office:word" xmlns:w="http://schemas.openxmlformats.org/wordprocessingml/2006/main" xmlns:w14="http://schemas.microsoft.com/office/word/2010/wordml" xmlns:w15="http://schemas.microsoft.com/office/word/2012/wordml" xmlns:w16se="http://schemas.microsoft.com/office/word/2015/wordml/symex" xmlns:wpg="http://schemas.microsoft.com/office/word/2010/wordprocessingGroup" xmlns:wpi="http://schemas.microsoft.com/office/word/2010/wordprocessingInk" xmlns:wne="http://schemas.microsoft.com/office/word/2006/wordml" xmlns:wps="http://schemas.microsoft.com/office/word/2010/wordprocessingShape" mc:Ignorable="w14 w15 w16se wp14">
   <w:body>
     <w:p>
-      <w:bookmarkStart w:id="0" w:name="_GoBack"/>
-      <w:bookmarkEnd w:id="0"/>
       <w:r>
-        <w:t>logboek</w:t>
+        <w:t>L</w:t>
+      </w:r>
+      <w:r>
+        <w:t>ogboek</w:t>
+      </w:r>
+      <w:r>
+        <w:t xml:space="preserve"> Project groep 14</w:t>
       </w:r>
     </w:p>
-    <w:p>
-      <w:r>
-        <w:t>Naam:</w:t>
-      </w:r>
-      <w:r>
-        <w:t xml:space="preserve"> R</w:t>
-      </w:r>
-      <w:r>
-        <w:t xml:space="preserve">oel </w:t>
-      </w:r>
-    </w:p>
+    <w:p/>
     <w:tbl>
       <w:tblPr>
         <w:tblStyle w:val="Tabelraster"/>
@@ -76,7 +70,7 @@
                 <w:sz w:val="24"/>
                 <w:szCs w:val="24"/>
               </w:rPr>
-              <w:t xml:space="preserve">   tijd</w:t>
+              <w:t xml:space="preserve">  </w:t>
             </w:r>
           </w:p>
         </w:tc>
@@ -144,7 +138,7 @@
                 <w:sz w:val="24"/>
                 <w:szCs w:val="24"/>
               </w:rPr>
-              <w:t xml:space="preserve">               taak</w:t>
+              <w:t xml:space="preserve">               </w:t>
             </w:r>
           </w:p>
         </w:tc>
@@ -157,7 +151,11 @@
           <w:tcPr>
             <w:tcW w:w="893" w:type="dxa"/>
           </w:tcPr>
-          <w:p/>
+          <w:p>
+            <w:r>
+              <w:t>18/4</w:t>
+            </w:r>
+          </w:p>
         </w:tc>
         <w:tc>
           <w:tcPr>
@@ -169,13 +167,55 @@
           <w:tcPr>
             <w:tcW w:w="4500" w:type="dxa"/>
           </w:tcPr>
-          <w:p/>
+          <w:p>
+            <w:r>
+              <w:t>Op start gemaakt.</w:t>
+            </w:r>
+          </w:p>
+          <w:p>
+            <w:proofErr w:type="spellStart"/>
+            <w:r>
+              <w:t>Github</w:t>
+            </w:r>
+            <w:proofErr w:type="spellEnd"/>
+            <w:r>
+              <w:t xml:space="preserve"> gemaakt.</w:t>
+            </w:r>
+          </w:p>
+          <w:p>
+            <w:r>
+              <w:t xml:space="preserve">Bereikbaarheid lijst gemaakt. </w:t>
+            </w:r>
+          </w:p>
+          <w:p>
+            <w:r>
+              <w:t>Samen werkingen contract gemaakt.</w:t>
+            </w:r>
+          </w:p>
+          <w:p>
+            <w:r>
+              <w:t xml:space="preserve">WhatsApp groep gemaakt. </w:t>
+            </w:r>
+          </w:p>
+          <w:p>
+            <w:r>
+              <w:t>Project map gemaakt.</w:t>
+            </w:r>
+          </w:p>
+          <w:p>
+            <w:r>
+              <w:t xml:space="preserve">Code conventie gemaakt. </w:t>
+            </w:r>
+          </w:p>
         </w:tc>
         <w:tc>
           <w:tcPr>
             <w:tcW w:w="3031" w:type="dxa"/>
           </w:tcPr>
-          <w:p/>
+          <w:p>
+            <w:bookmarkStart w:id="0" w:name="_GoBack"/>
+            <w:bookmarkEnd w:id="0"/>
+          </w:p>
         </w:tc>
       </w:tr>
       <w:tr>
@@ -186,7 +226,11 @@
           <w:tcPr>
             <w:tcW w:w="893" w:type="dxa"/>
           </w:tcPr>
-          <w:p/>
+          <w:p>
+            <w:r>
+              <w:t>19/4</w:t>
+            </w:r>
+          </w:p>
         </w:tc>
         <w:tc>
           <w:tcPr>
@@ -198,7 +242,40 @@
           <w:tcPr>
             <w:tcW w:w="4500" w:type="dxa"/>
           </w:tcPr>
-          <w:p/>
+          <w:p>
+            <w:r>
+              <w:t>Interview gemaakt.</w:t>
+            </w:r>
+          </w:p>
+          <w:p>
+            <w:r>
+              <w:t>Begin plan van aanpak.</w:t>
+            </w:r>
+          </w:p>
+          <w:p>
+            <w:r>
+              <w:t>Programma’s gedownload.</w:t>
+            </w:r>
+          </w:p>
+          <w:p>
+            <w:r>
+              <w:t>Samen werkingen contract</w:t>
+            </w:r>
+            <w:r>
+              <w:t xml:space="preserve"> af</w:t>
+            </w:r>
+            <w:r>
+              <w:t xml:space="preserve"> gemaakt.</w:t>
+            </w:r>
+            <w:r>
+              <w:t xml:space="preserve"> En ondertekend. </w:t>
+            </w:r>
+          </w:p>
+          <w:p>
+            <w:r>
+              <w:t>Huisstijl blad gemaakt</w:t>
+            </w:r>
+          </w:p>
         </w:tc>
         <w:tc>
           <w:tcPr>
@@ -215,7 +292,11 @@
           <w:tcPr>
             <w:tcW w:w="893" w:type="dxa"/>
           </w:tcPr>
-          <w:p/>
+          <w:p>
+            <w:r>
+              <w:t>20/4</w:t>
+            </w:r>
+          </w:p>
         </w:tc>
         <w:tc>
           <w:tcPr>
@@ -227,6 +308,17 @@
           <w:tcPr>
             <w:tcW w:w="4500" w:type="dxa"/>
           </w:tcPr>
+          <w:p>
+            <w:r>
+              <w:t>Interview met opdracht gever</w:t>
+            </w:r>
+          </w:p>
+          <w:p>
+            <w:r>
+              <w:t>Gesprek met project begeleider.</w:t>
+            </w:r>
+          </w:p>
+          <w:p/>
           <w:p/>
         </w:tc>
         <w:tc>
@@ -642,7 +734,7 @@
     <w:lsdException w:name="Table Web 2" w:semiHidden="1" w:unhideWhenUsed="1"/>
     <w:lsdException w:name="Table Web 3" w:semiHidden="1" w:unhideWhenUsed="1"/>
     <w:lsdException w:name="Balloon Text" w:semiHidden="1" w:unhideWhenUsed="1"/>
-    <w:lsdException w:name="Table Grid" w:semiHidden="1" w:uiPriority="59" w:unhideWhenUsed="1"/>
+    <w:lsdException w:name="Table Grid" w:uiPriority="59"/>
     <w:lsdException w:name="Table Theme" w:semiHidden="1" w:unhideWhenUsed="1"/>
     <w:lsdException w:name="Placeholder Text" w:semiHidden="1"/>
     <w:lsdException w:name="No Spacing" w:uiPriority="1" w:qFormat="1"/>

</xml_diff>